<commit_message>
se agregaron los modelos
</commit_message>
<xml_diff>
--- a/Proyecto2doCorte-ISW1.docx
+++ b/Proyecto2doCorte-ISW1.docx
@@ -888,7 +888,16 @@
         <w:t>:</w:t>
       </w:r>
       <w:r>
-        <w:t xml:space="preserve"> Una vez es recibida la cotización del servicio de limpieza del cliente, el administrador del sistema realiza las siguientes actividades:</w:t>
+        <w:t xml:space="preserve"> Una vez es recibida la cotización del servicio de limpieza del cliente, el </w:t>
+      </w:r>
+      <w:r>
+        <w:rPr>
+          <w:color w:val="5B9BD5" w:themeColor="accent1"/>
+        </w:rPr>
+        <w:t>administrador del sistema realiza las siguientes actividades</w:t>
+      </w:r>
+      <w:r>
+        <w:t>:</w:t>
       </w:r>
     </w:p>
     <w:p>
@@ -898,14 +907,15 @@
           <w:ilvl w:val="1"/>
           <w:numId w:val="35"/>
         </w:numPr>
-      </w:pPr>
-      <w:r>
-        <w:t>Revisa el historial de calificaciones del profesional de limpieza para asegurarse que no tiene calificaciones negativas: Todo profesional de limpieza debe mantener un promedio superior a 3,5 para</w:t>
-      </w:r>
-      <w:bookmarkStart w:id="0" w:name="_GoBack"/>
-      <w:bookmarkEnd w:id="0"/>
-      <w:r>
-        <w:t xml:space="preserve"> poder brindar un servicio de limpieza</w:t>
+        <w:rPr>
+          <w:color w:val="FF0000"/>
+        </w:rPr>
+      </w:pPr>
+      <w:r>
+        <w:rPr>
+          <w:color w:val="FF0000"/>
+        </w:rPr>
+        <w:t>Revisa el historial de calificaciones del profesional de limpieza para asegurarse que no tiene calificaciones negativas: Todo profesional de limpieza debe mantener un promedio superior a 3,5 para poder brindar un servicio de limpieza</w:t>
       </w:r>
     </w:p>
     <w:p>
@@ -927,8 +937,15 @@
           <w:ilvl w:val="2"/>
           <w:numId w:val="35"/>
         </w:numPr>
-      </w:pPr>
-      <w:r>
+        <w:rPr>
+          <w:color w:val="FF0000"/>
+        </w:rPr>
+      </w:pPr>
+      <w:bookmarkStart w:id="0" w:name="_GoBack"/>
+      <w:r>
+        <w:rPr>
+          <w:color w:val="FF0000"/>
+        </w:rPr>
         <w:lastRenderedPageBreak/>
         <w:t>No debe estar asignado a un servicio en la(s) fecha(s) establecidas en la cotización.</w:t>
       </w:r>
@@ -940,11 +957,20 @@
           <w:ilvl w:val="2"/>
           <w:numId w:val="35"/>
         </w:numPr>
-      </w:pPr>
-      <w:r>
+        <w:rPr>
+          <w:color w:val="FF0000"/>
+        </w:rPr>
+      </w:pPr>
+      <w:r>
+        <w:rPr>
+          <w:color w:val="FF0000"/>
+        </w:rPr>
         <w:t xml:space="preserve">No debe estar asignado a un servicio de intensidad semanal, quincenal o mensual que </w:t>
       </w:r>
       <w:r>
+        <w:rPr>
+          <w:color w:val="FF0000"/>
+        </w:rPr>
         <w:t>esté brindándose durante la(s) fecha(s) establecidas en la cotización.</w:t>
       </w:r>
     </w:p>
@@ -955,11 +981,18 @@
           <w:ilvl w:val="2"/>
           <w:numId w:val="35"/>
         </w:numPr>
-      </w:pPr>
-      <w:r>
+        <w:rPr>
+          <w:color w:val="FF0000"/>
+        </w:rPr>
+      </w:pPr>
+      <w:r>
+        <w:rPr>
+          <w:color w:val="FF0000"/>
+        </w:rPr>
         <w:t xml:space="preserve">Si es el primer servicio que brinda el profesional de limpieza, debe pasar la validación de seguridad. </w:t>
       </w:r>
     </w:p>
+    <w:bookmarkEnd w:id="0"/>
     <w:p>
       <w:pPr>
         <w:pStyle w:val="Prrafodelista"/>
@@ -1596,7 +1629,7 @@
             <w:noProof/>
             <w:lang w:val="es-ES"/>
           </w:rPr>
-          <w:t>2</w:t>
+          <w:t>3</w:t>
         </w:r>
         <w:r>
           <w:fldChar w:fldCharType="end"/>
@@ -6860,7 +6893,7 @@
   <a:extraClrSchemeLst/>
   <a:extLst>
     <a:ext uri="{05A4C25C-085E-4340-85A3-A5531E510DB2}">
-      <thm15:themeFamily xmlns:thm15="http://schemas.microsoft.com/office/thememl/2012/main" xmlns="" name="Office Theme" id="{62F939B6-93AF-4DB8-9C6B-D6C7DFDC589F}" vid="{4A3C46E8-61CC-4603-A589-7422A47A8E4A}"/>
+      <thm15:themeFamily xmlns="" xmlns:thm15="http://schemas.microsoft.com/office/thememl/2012/main" name="Office Theme" id="{62F939B6-93AF-4DB8-9C6B-D6C7DFDC589F}" vid="{4A3C46E8-61CC-4603-A589-7422A47A8E4A}"/>
     </a:ext>
   </a:extLst>
 </a:theme>
@@ -6871,7 +6904,7 @@
 </file>
 
 <file path=customXml/itemProps1.xml><?xml version="1.0" encoding="utf-8"?>
-<ds:datastoreItem xmlns:ds="http://schemas.openxmlformats.org/officeDocument/2006/customXml" ds:itemID="{43431F4C-52F0-4AC0-BE15-31319A66D5DE}">
+<ds:datastoreItem xmlns:ds="http://schemas.openxmlformats.org/officeDocument/2006/customXml" ds:itemID="{0CD71C12-0FC7-4825-945B-A4354B00731A}">
   <ds:schemaRefs>
     <ds:schemaRef ds:uri="http://schemas.openxmlformats.org/officeDocument/2006/bibliography"/>
   </ds:schemaRefs>

</xml_diff>